<commit_message>
svn? trying in linux
</commit_message>
<xml_diff>
--- a/Distributed Backup Service/report.docx
+++ b/Distributed Backup Service/report.docx
@@ -1181,7 +1181,6 @@
         <w:rPr>
           <w:rFonts w:ascii="Calibri" w:hAnsi="Calibri" w:cs="Calibri" w:eastAsia="Calibri"/>
           <w:b/>
-          <w:i/>
           <w:color w:val="auto"/>
           <w:spacing w:val="0"/>
           <w:position w:val="0"/>
@@ -1199,34 +1198,6 @@
           <w:shd w:fill="auto" w:val="clear"/>
         </w:rPr>
         <w:t xml:space="preserve">java TestApp ENHANCEDBACKUP &lt;fileName&gt; &lt;ReplicationDeg&gt;</w:t>
-      </w:r>
-    </w:p>
-    <w:p>
-      <w:pPr>
-        <w:spacing w:before="0" w:after="0" w:line="259"/>
-        <w:ind w:right="0" w:left="0" w:firstLine="0"/>
-        <w:jc w:val="both"/>
-        <w:rPr>
-          <w:rFonts w:ascii="Calibri" w:hAnsi="Calibri" w:cs="Calibri" w:eastAsia="Calibri"/>
-          <w:b/>
-          <w:color w:val="auto"/>
-          <w:spacing w:val="0"/>
-          <w:position w:val="0"/>
-          <w:sz w:val="28"/>
-          <w:shd w:fill="auto" w:val="clear"/>
-        </w:rPr>
-      </w:pPr>
-      <w:r>
-        <w:rPr>
-          <w:rFonts w:ascii="Calibri" w:hAnsi="Calibri" w:cs="Calibri" w:eastAsia="Calibri"/>
-          <w:b/>
-          <w:color w:val="auto"/>
-          <w:spacing w:val="0"/>
-          <w:position w:val="0"/>
-          <w:sz w:val="24"/>
-          <w:shd w:fill="auto" w:val="clear"/>
-        </w:rPr>
-        <w:tab/>
       </w:r>
     </w:p>
   </w:body>

</xml_diff>